<commit_message>
maj merge avec frame
</commit_message>
<xml_diff>
--- a/docs/formation/chapitre6.docx
+++ b/docs/formation/chapitre6.docx
@@ -66,7 +66,7 @@
         </w:p>
       </w:sdtContent>
     </w:sdt>
-    <w:bookmarkStart w:id="44" w:name="fusion"/>
+    <w:bookmarkStart w:id="48" w:name="fusion"/>
     <w:p>
       <w:pPr>
         <w:pStyle w:val="Heading1"/>
@@ -1106,7 +1106,7 @@
       </w:r>
     </w:p>
     <w:bookmarkEnd w:id="23"/>
-    <w:bookmarkStart w:id="43" w:name="merge"/>
+    <w:bookmarkStart w:id="47" w:name="merge"/>
     <w:p>
       <w:pPr>
         <w:pStyle w:val="Heading2"/>
@@ -1262,7 +1262,7 @@
         <w:rPr>
           <w:rStyle w:val="NormalTok"/>
         </w:rPr>
-        <w:t xml:space="preserve"> id_var using nom_base</w:t>
+        <w:t xml:space="preserve"> id_variables(s) using nom_base</w:t>
       </w:r>
     </w:p>
     <w:p>
@@ -4708,8 +4708,1841 @@
       </w:r>
     </w:p>
     <w:bookmarkEnd w:id="42"/>
-    <w:bookmarkEnd w:id="43"/>
-    <w:bookmarkEnd w:id="44"/>
+    <w:bookmarkStart w:id="46" w:name="appariement-avec-des-frames"/>
+    <w:p>
+      <w:pPr>
+        <w:pStyle w:val="Heading3"/>
+      </w:pPr>
+      <w:r>
+        <w:t xml:space="preserve">1.2.3 Appariement avec des frames</w:t>
+      </w:r>
+    </w:p>
+    <w:p>
+      <w:pPr>
+        <w:pStyle w:val="FirstParagraph"/>
+      </w:pPr>
+      <w:r>
+        <w:t xml:space="preserve">Pour les personnes qui n’ont jamais manipulé des frames (introduction Stata 16), se reporter à l’aide Stata (</w:t>
+      </w:r>
+      <w:r>
+        <w:rPr>
+          <w:rStyle w:val="VerbatimChar"/>
+        </w:rPr>
+        <w:t xml:space="preserve">help frame</w:t>
+      </w:r>
+      <w:r>
+        <w:t xml:space="preserve">) ou à ce</w:t>
+      </w:r>
+      <w:r>
+        <w:t xml:space="preserve"> </w:t>
+      </w:r>
+      <w:hyperlink r:id="rId43">
+        <w:r>
+          <w:rPr>
+            <w:rStyle w:val="Hyperlink"/>
+          </w:rPr>
+          <w:t xml:space="preserve">court article</w:t>
+        </w:r>
+      </w:hyperlink>
+      <w:r>
+        <w:t xml:space="preserve">.</w:t>
+      </w:r>
+    </w:p>
+    <w:p>
+      <w:pPr>
+        <w:pStyle w:val="BodyText"/>
+      </w:pPr>
+      <w:r>
+        <w:t xml:space="preserve">L’utilisation des frames présentent plusieurs avantages:</w:t>
+      </w:r>
+    </w:p>
+    <w:p>
+      <w:pPr>
+        <w:numPr>
+          <w:ilvl w:val="0"/>
+          <w:numId w:val="1010"/>
+        </w:numPr>
+        <w:pStyle w:val="Compact"/>
+      </w:pPr>
+      <w:r>
+        <w:t xml:space="preserve">Il n’est pas nécessaire de trier les bases concernées par l’appariement</w:t>
+      </w:r>
+    </w:p>
+    <w:p>
+      <w:pPr>
+        <w:numPr>
+          <w:ilvl w:val="0"/>
+          <w:numId w:val="1010"/>
+        </w:numPr>
+        <w:pStyle w:val="Compact"/>
+      </w:pPr>
+      <w:r>
+        <w:t xml:space="preserve">On peut sélectionner avec la commande</w:t>
+      </w:r>
+      <w:r>
+        <w:t xml:space="preserve"> </w:t>
+      </w:r>
+      <w:r>
+        <w:rPr>
+          <w:rStyle w:val="VerbatimChar"/>
+        </w:rPr>
+        <w:t xml:space="preserve">frget</w:t>
+      </w:r>
+      <w:r>
+        <w:t xml:space="preserve"> </w:t>
+      </w:r>
+      <w:r>
+        <w:t xml:space="preserve">la ou les variables qui seront récupérées dans la base master. On apparie donc pas des bases en tant que telles, on récupère de l’information de frames liées</w:t>
+      </w:r>
+    </w:p>
+    <w:p>
+      <w:pPr>
+        <w:pStyle w:val="FirstParagraph"/>
+      </w:pPr>
+      <w:r>
+        <w:t xml:space="preserve">Au niveau des désavantages:</w:t>
+      </w:r>
+    </w:p>
+    <w:p>
+      <w:pPr>
+        <w:numPr>
+          <w:ilvl w:val="0"/>
+          <w:numId w:val="1011"/>
+        </w:numPr>
+        <w:pStyle w:val="Compact"/>
+      </w:pPr>
+      <w:r>
+        <w:t xml:space="preserve">Si on ne travaille pas exclusivement sous frames, on devra transformer les bases en frame (voir exemple)</w:t>
+      </w:r>
+    </w:p>
+    <w:p>
+      <w:pPr>
+        <w:numPr>
+          <w:ilvl w:val="0"/>
+          <w:numId w:val="1011"/>
+        </w:numPr>
+        <w:pStyle w:val="Compact"/>
+      </w:pPr>
+      <w:r>
+        <w:t xml:space="preserve">Absence de variable de type _merge, qui permet de contrôler le résultat de l’appariement.</w:t>
+      </w:r>
+    </w:p>
+    <w:p>
+      <w:pPr>
+        <w:numPr>
+          <w:ilvl w:val="0"/>
+          <w:numId w:val="1011"/>
+        </w:numPr>
+        <w:pStyle w:val="Compact"/>
+      </w:pPr>
+      <w:r>
+        <w:t xml:space="preserve">les prefixes sont 1:1 et m:1. Cela signifie dans le second cas que la frame active lors de l’opération de liaison doit toujours être celle dont la clé d’identification est de type multiple (niveau individuel).</w:t>
+      </w:r>
+    </w:p>
+    <w:p>
+      <w:pPr>
+        <w:numPr>
+          <w:ilvl w:val="0"/>
+          <w:numId w:val="1011"/>
+        </w:numPr>
+        <w:pStyle w:val="Compact"/>
+      </w:pPr>
+      <w:r>
+        <w:t xml:space="preserve">Peut-être le plus embêtant est l’absence d’appariement pour les informations correspondant à</w:t>
+      </w:r>
+      <w:r>
+        <w:t xml:space="preserve"> </w:t>
+      </w:r>
+      <w:r>
+        <w:rPr>
+          <w:bCs/>
+          <w:b/>
+        </w:rPr>
+        <w:t xml:space="preserve">merge=2</w:t>
+      </w:r>
+      <w:r>
+        <w:t xml:space="preserve"> </w:t>
+      </w:r>
+      <w:r>
+        <w:t xml:space="preserve">(informations seulement présentes dans la base using). Le dernier exemple illustre ce point.</w:t>
+      </w:r>
+    </w:p>
+    <w:p>
+      <w:pPr>
+        <w:pStyle w:val="FirstParagraph"/>
+      </w:pPr>
+      <w:r>
+        <w:t xml:space="preserve">On reprend l’exemple précédent, en transformant dans un premier temps les deux bases en frames.</w:t>
+      </w:r>
+    </w:p>
+    <w:p>
+      <w:pPr>
+        <w:pStyle w:val="SourceCode"/>
+      </w:pPr>
+      <w:r>
+        <w:rPr>
+          <w:rStyle w:val="NormalTok"/>
+        </w:rPr>
+        <w:t xml:space="preserve">frame </w:t>
+      </w:r>
+      <w:r>
+        <w:rPr>
+          <w:rStyle w:val="KeywordTok"/>
+        </w:rPr>
+        <w:t xml:space="preserve">reset</w:t>
+      </w:r>
+      <w:r>
+        <w:br/>
+      </w:r>
+      <w:r>
+        <w:br/>
+      </w:r>
+      <w:r>
+        <w:rPr>
+          <w:rStyle w:val="NormalTok"/>
+        </w:rPr>
+        <w:t xml:space="preserve">frame create period_act</w:t>
+      </w:r>
+      <w:r>
+        <w:br/>
+      </w:r>
+      <w:r>
+        <w:rPr>
+          <w:rStyle w:val="NormalTok"/>
+        </w:rPr>
+        <w:t xml:space="preserve">frame period_act: </w:t>
+      </w:r>
+      <w:r>
+        <w:rPr>
+          <w:rStyle w:val="KeywordTok"/>
+        </w:rPr>
+        <w:t xml:space="preserve">use</w:t>
+      </w:r>
+      <w:r>
+        <w:rPr>
+          <w:rStyle w:val="NormalTok"/>
+        </w:rPr>
+        <w:t xml:space="preserve"> period_act</w:t>
+      </w:r>
+      <w:r>
+        <w:br/>
+      </w:r>
+      <w:r>
+        <w:rPr>
+          <w:rStyle w:val="NormalTok"/>
+        </w:rPr>
+        <w:t xml:space="preserve">frame create sexe</w:t>
+      </w:r>
+      <w:r>
+        <w:br/>
+      </w:r>
+      <w:r>
+        <w:rPr>
+          <w:rStyle w:val="NormalTok"/>
+        </w:rPr>
+        <w:t xml:space="preserve">frame sexe: </w:t>
+      </w:r>
+      <w:r>
+        <w:rPr>
+          <w:rStyle w:val="KeywordTok"/>
+        </w:rPr>
+        <w:t xml:space="preserve">use</w:t>
+      </w:r>
+      <w:r>
+        <w:rPr>
+          <w:rStyle w:val="NormalTok"/>
+        </w:rPr>
+        <w:t xml:space="preserve"> sexe</w:t>
+      </w:r>
+      <w:r>
+        <w:br/>
+      </w:r>
+      <w:r>
+        <w:br/>
+      </w:r>
+      <w:r>
+        <w:rPr>
+          <w:rStyle w:val="NormalTok"/>
+        </w:rPr>
+        <w:t xml:space="preserve">frame </w:t>
+      </w:r>
+      <w:r>
+        <w:rPr>
+          <w:rStyle w:val="OtherTok"/>
+        </w:rPr>
+        <w:t xml:space="preserve">dir</w:t>
+      </w:r>
+    </w:p>
+    <w:p>
+      <w:pPr>
+        <w:pStyle w:val="SourceCode"/>
+      </w:pPr>
+      <w:r>
+        <w:rPr>
+          <w:rStyle w:val="VerbatimChar"/>
+        </w:rPr>
+        <w:t xml:space="preserve">  default     0 x 0</w:t>
+      </w:r>
+      <w:r>
+        <w:br/>
+      </w:r>
+      <w:r>
+        <w:rPr>
+          <w:rStyle w:val="VerbatimChar"/>
+        </w:rPr>
+        <w:t xml:space="preserve">  period_act  7 x 3; period_act.dta</w:t>
+      </w:r>
+      <w:r>
+        <w:br/>
+      </w:r>
+      <w:r>
+        <w:rPr>
+          <w:rStyle w:val="VerbatimChar"/>
+        </w:rPr>
+        <w:t xml:space="preserve">  sexe        2 x 2; sexe.dta</w:t>
+      </w:r>
+    </w:p>
+    <w:p>
+      <w:pPr>
+        <w:pStyle w:val="FirstParagraph"/>
+      </w:pPr>
+      <w:r>
+        <w:t xml:space="preserve">On doit se positionner sur la frame</w:t>
+      </w:r>
+      <w:r>
+        <w:t xml:space="preserve"> </w:t>
+      </w:r>
+      <w:r>
+        <w:rPr>
+          <w:iCs/>
+          <w:i/>
+        </w:rPr>
+        <w:t xml:space="preserve">period_act</w:t>
+      </w:r>
+      <w:r>
+        <w:t xml:space="preserve"> </w:t>
+      </w:r>
+      <w:r>
+        <w:t xml:space="preserve">(type m)</w:t>
+      </w:r>
+    </w:p>
+    <w:p>
+      <w:pPr>
+        <w:pStyle w:val="SourceCode"/>
+      </w:pPr>
+      <w:r>
+        <w:rPr>
+          <w:rStyle w:val="NormalTok"/>
+        </w:rPr>
+        <w:t xml:space="preserve">frame change period_act</w:t>
+      </w:r>
+    </w:p>
+    <w:p>
+      <w:pPr>
+        <w:pStyle w:val="FirstParagraph"/>
+      </w:pPr>
+      <w:r>
+        <w:t xml:space="preserve">Pour lier les frames on utilise la commande</w:t>
+      </w:r>
+      <w:r>
+        <w:t xml:space="preserve"> </w:t>
+      </w:r>
+      <w:r>
+        <w:rPr>
+          <w:rStyle w:val="VerbatimChar"/>
+        </w:rPr>
+        <w:t xml:space="preserve">frlink</w:t>
+      </w:r>
+      <w:r>
+        <w:t xml:space="preserve">.</w:t>
+      </w:r>
+    </w:p>
+    <w:p>
+      <w:pPr>
+        <w:pStyle w:val="BodyText"/>
+      </w:pPr>
+      <w:r>
+        <w:rPr>
+          <w:bCs/>
+          <w:b/>
+        </w:rPr>
+        <w:t xml:space="preserve">Syntaxe</w:t>
+      </w:r>
+    </w:p>
+    <w:p>
+      <w:pPr>
+        <w:pStyle w:val="SourceCode"/>
+      </w:pPr>
+      <w:r>
+        <w:rPr>
+          <w:rStyle w:val="NormalTok"/>
+        </w:rPr>
+        <w:t xml:space="preserve">frlink 1:1/m:1 id_variable(s), frame(nom_frame) gen(variable_lien)</w:t>
+      </w:r>
+    </w:p>
+    <w:p>
+      <w:pPr>
+        <w:pStyle w:val="FirstParagraph"/>
+      </w:pPr>
+      <w:r>
+        <w:t xml:space="preserve">Ici on fait un appariement de type m:1, la clé d’identification est de nouveau</w:t>
+      </w:r>
+      <w:r>
+        <w:t xml:space="preserve"> </w:t>
+      </w:r>
+      <w:r>
+        <w:rPr>
+          <w:iCs/>
+          <w:i/>
+        </w:rPr>
+        <w:t xml:space="preserve">id</w:t>
+      </w:r>
+      <w:r>
+        <w:t xml:space="preserve">. On lie la frame active à la frame</w:t>
+      </w:r>
+      <w:r>
+        <w:t xml:space="preserve"> </w:t>
+      </w:r>
+      <w:r>
+        <w:rPr>
+          <w:iCs/>
+          <w:i/>
+        </w:rPr>
+        <w:t xml:space="preserve">sexe</w:t>
+      </w:r>
+      <w:r>
+        <w:t xml:space="preserve"> </w:t>
+      </w:r>
+      <w:r>
+        <w:t xml:space="preserve">et la variable de liaison (ici un alias de la variable id) est appelée</w:t>
+      </w:r>
+      <w:r>
+        <w:t xml:space="preserve"> </w:t>
+      </w:r>
+      <w:r>
+        <w:rPr>
+          <w:iCs/>
+          <w:i/>
+        </w:rPr>
+        <w:t xml:space="preserve">link</w:t>
+      </w:r>
+      <w:r>
+        <w:t xml:space="preserve">.</w:t>
+      </w:r>
+    </w:p>
+    <w:p>
+      <w:pPr>
+        <w:pStyle w:val="SourceCode"/>
+      </w:pPr>
+      <w:r>
+        <w:rPr>
+          <w:rStyle w:val="NormalTok"/>
+        </w:rPr>
+        <w:t xml:space="preserve">frlink </w:t>
+      </w:r>
+      <w:r>
+        <w:rPr>
+          <w:rStyle w:val="FunctionTok"/>
+        </w:rPr>
+        <w:t xml:space="preserve">m</w:t>
+      </w:r>
+      <w:r>
+        <w:rPr>
+          <w:rStyle w:val="NormalTok"/>
+        </w:rPr>
+        <w:t xml:space="preserve">:1 id, frame(sexe) </w:t>
+      </w:r>
+      <w:r>
+        <w:rPr>
+          <w:rStyle w:val="KeywordTok"/>
+        </w:rPr>
+        <w:t xml:space="preserve">gen</w:t>
+      </w:r>
+      <w:r>
+        <w:rPr>
+          <w:rStyle w:val="NormalTok"/>
+        </w:rPr>
+        <w:t xml:space="preserve">(</w:t>
+      </w:r>
+      <w:r>
+        <w:rPr>
+          <w:rStyle w:val="KeywordTok"/>
+        </w:rPr>
+        <w:t xml:space="preserve">link</w:t>
+      </w:r>
+      <w:r>
+        <w:rPr>
+          <w:rStyle w:val="NormalTok"/>
+        </w:rPr>
+        <w:t xml:space="preserve">)</w:t>
+      </w:r>
+    </w:p>
+    <w:p>
+      <w:pPr>
+        <w:pStyle w:val="SourceCode"/>
+      </w:pPr>
+      <w:r>
+        <w:rPr>
+          <w:rStyle w:val="VerbatimChar"/>
+        </w:rPr>
+        <w:t xml:space="preserve">(all observations in frame period_act matched)</w:t>
+      </w:r>
+    </w:p>
+    <w:p>
+      <w:pPr>
+        <w:pStyle w:val="FirstParagraph"/>
+      </w:pPr>
+      <w:r>
+        <w:t xml:space="preserve">Pour importer la variable sexe dans la frame</w:t>
+      </w:r>
+      <w:r>
+        <w:t xml:space="preserve"> </w:t>
+      </w:r>
+      <w:r>
+        <w:rPr>
+          <w:iCs/>
+          <w:i/>
+        </w:rPr>
+        <w:t xml:space="preserve">period_act</w:t>
+      </w:r>
+      <w:r>
+        <w:t xml:space="preserve">, on utilise la commande</w:t>
+      </w:r>
+      <w:r>
+        <w:t xml:space="preserve"> </w:t>
+      </w:r>
+      <w:r>
+        <w:rPr>
+          <w:rStyle w:val="VerbatimChar"/>
+          <w:bCs/>
+          <w:b/>
+        </w:rPr>
+        <w:t xml:space="preserve">frget</w:t>
+      </w:r>
+      <w:r>
+        <w:t xml:space="preserve">, en précisant la ou les variable que l’on souhaite récupérer, ainsi que la variable de liaison (une même frame peut avoir plusieurs liaisons. Voir plus loin).</w:t>
+      </w:r>
+    </w:p>
+    <w:p>
+      <w:pPr>
+        <w:pStyle w:val="SourceCode"/>
+      </w:pPr>
+      <w:r>
+        <w:rPr>
+          <w:rStyle w:val="NormalTok"/>
+        </w:rPr>
+        <w:t xml:space="preserve">frget sexe , from(</w:t>
+      </w:r>
+      <w:r>
+        <w:rPr>
+          <w:rStyle w:val="KeywordTok"/>
+        </w:rPr>
+        <w:t xml:space="preserve">link</w:t>
+      </w:r>
+      <w:r>
+        <w:rPr>
+          <w:rStyle w:val="NormalTok"/>
+        </w:rPr>
+        <w:t xml:space="preserve">)</w:t>
+      </w:r>
+      <w:r>
+        <w:br/>
+      </w:r>
+      <w:r>
+        <w:br/>
+      </w:r>
+      <w:r>
+        <w:rPr>
+          <w:rStyle w:val="NormalTok"/>
+        </w:rPr>
+        <w:t xml:space="preserve">frame period_act: </w:t>
+      </w:r>
+      <w:r>
+        <w:rPr>
+          <w:rStyle w:val="KeywordTok"/>
+        </w:rPr>
+        <w:t xml:space="preserve">order</w:t>
+      </w:r>
+      <w:r>
+        <w:rPr>
+          <w:rStyle w:val="NormalTok"/>
+        </w:rPr>
+        <w:t xml:space="preserve"> </w:t>
+      </w:r>
+      <w:r>
+        <w:rPr>
+          <w:rStyle w:val="KeywordTok"/>
+        </w:rPr>
+        <w:t xml:space="preserve">link</w:t>
+      </w:r>
+      <w:r>
+        <w:rPr>
+          <w:rStyle w:val="NormalTok"/>
+        </w:rPr>
+        <w:t xml:space="preserve">, </w:t>
+      </w:r>
+      <w:r>
+        <w:rPr>
+          <w:rStyle w:val="FunctionTok"/>
+        </w:rPr>
+        <w:t xml:space="preserve">last</w:t>
+      </w:r>
+      <w:r>
+        <w:br/>
+      </w:r>
+      <w:r>
+        <w:rPr>
+          <w:rStyle w:val="OtherTok"/>
+        </w:rPr>
+        <w:t xml:space="preserve">list</w:t>
+      </w:r>
+    </w:p>
+    <w:p>
+      <w:pPr>
+        <w:pStyle w:val="SourceCode"/>
+      </w:pPr>
+      <w:r>
+        <w:rPr>
+          <w:rStyle w:val="VerbatimChar"/>
+        </w:rPr>
+        <w:t xml:space="preserve">(1 variable copied from linked frame)</w:t>
+      </w:r>
+      <w:r>
+        <w:br/>
+      </w:r>
+      <w:r>
+        <w:br/>
+      </w:r>
+      <w:r>
+        <w:rPr>
+          <w:rStyle w:val="VerbatimChar"/>
+        </w:rPr>
+        <w:t xml:space="preserve">     +-----------------------------------------+</w:t>
+      </w:r>
+      <w:r>
+        <w:br/>
+      </w:r>
+      <w:r>
+        <w:rPr>
+          <w:rStyle w:val="VerbatimChar"/>
+        </w:rPr>
+        <w:t xml:space="preserve">     | id   périodes   Activité    sexe   link |</w:t>
+      </w:r>
+      <w:r>
+        <w:br/>
+      </w:r>
+      <w:r>
+        <w:rPr>
+          <w:rStyle w:val="VerbatimChar"/>
+        </w:rPr>
+        <w:t xml:space="preserve">     |-----------------------------------------|</w:t>
+      </w:r>
+      <w:r>
+        <w:br/>
+      </w:r>
+      <w:r>
+        <w:rPr>
+          <w:rStyle w:val="VerbatimChar"/>
+        </w:rPr>
+        <w:t xml:space="preserve">  1. |  1          1     Emploi   Homme      1 |</w:t>
+      </w:r>
+      <w:r>
+        <w:br/>
+      </w:r>
+      <w:r>
+        <w:rPr>
+          <w:rStyle w:val="VerbatimChar"/>
+        </w:rPr>
+        <w:t xml:space="preserve">  2. |  1          2     Emploi   Homme      1 |</w:t>
+      </w:r>
+      <w:r>
+        <w:br/>
+      </w:r>
+      <w:r>
+        <w:rPr>
+          <w:rStyle w:val="VerbatimChar"/>
+        </w:rPr>
+        <w:t xml:space="preserve">  3. |  1          3    Chômage   Homme      1 |</w:t>
+      </w:r>
+      <w:r>
+        <w:br/>
+      </w:r>
+      <w:r>
+        <w:rPr>
+          <w:rStyle w:val="VerbatimChar"/>
+        </w:rPr>
+        <w:t xml:space="preserve">  4. |  2          1    Chômage   Femme      2 |</w:t>
+      </w:r>
+      <w:r>
+        <w:br/>
+      </w:r>
+      <w:r>
+        <w:rPr>
+          <w:rStyle w:val="VerbatimChar"/>
+        </w:rPr>
+        <w:t xml:space="preserve">  5. |  2          2    Chômage   Femme      2 |</w:t>
+      </w:r>
+      <w:r>
+        <w:br/>
+      </w:r>
+      <w:r>
+        <w:rPr>
+          <w:rStyle w:val="VerbatimChar"/>
+        </w:rPr>
+        <w:t xml:space="preserve">     |-----------------------------------------|</w:t>
+      </w:r>
+      <w:r>
+        <w:br/>
+      </w:r>
+      <w:r>
+        <w:rPr>
+          <w:rStyle w:val="VerbatimChar"/>
+        </w:rPr>
+        <w:t xml:space="preserve">  6. |  2          3     Emploi   Femme      2 |</w:t>
+      </w:r>
+      <w:r>
+        <w:br/>
+      </w:r>
+      <w:r>
+        <w:rPr>
+          <w:rStyle w:val="VerbatimChar"/>
+        </w:rPr>
+        <w:t xml:space="preserve">  7. |  2          4    Chômage   Femme      2 |</w:t>
+      </w:r>
+      <w:r>
+        <w:br/>
+      </w:r>
+      <w:r>
+        <w:rPr>
+          <w:rStyle w:val="VerbatimChar"/>
+        </w:rPr>
+        <w:t xml:space="preserve">     +-----------------------------------------+</w:t>
+      </w:r>
+    </w:p>
+    <w:tbl>
+      <w:tblPr>
+        <w:tblStyle w:val="Table"/>
+        <w:tblLook w:firstRow="0" w:lastRow="0" w:firstColumn="0" w:lastColumn="0" w:noHBand="0" w:noVBand="0" w:val="0000"/>
+        <w:tblBorders>
+          <w:left w:val="single" w:sz="24" w:space="0" w:color="EB9113"/>
+          <w:right w:val="single" w:sz="4" w:space="0" w:color="EB9113"/>
+          <w:top w:val="single" w:sz="4" w:space="0" w:color="EB9113"/>
+          <w:bottom w:val="single" w:sz="4" w:space="0" w:color="EB9113"/>
+        </w:tblBorders>
+        <w:tblCellMar>
+          <w:left w:w="144" w:type="dxa"/>
+          <w:right w:w="144" w:type="dxa"/>
+        </w:tblCellMar>
+        <w:tblInd w:w="164" w:type="dxa"/>
+        <w:tblW w:type="pct" w:w="100%"/>
+      </w:tblPr>
+      <w:tr>
+        <w:trPr>
+          <w:cantSplit/>
+        </w:trPr>
+        <w:tc>
+          <w:tcPr>
+            <w:shd w:color="auto" w:fill="fcefdc" w:val="clear"/>
+            <w:tcMar>
+              <w:top w:w="92" w:type="dxa"/>
+              <w:bottom w:w="92" w:type="dxa"/>
+            </w:tcMar>
+          </w:tcPr>
+          <w:p>
+            <w:pPr>
+              <w:pStyle w:val="FirstParagraph"/>
+            </w:pPr>
+            <w:pPr>
+              <w:spacing w:before="0" w:after="0"/>
+              <w:textAlignment w:val="center"/>
+            </w:pPr>
+            <w:r>
+              <w:drawing>
+                <wp:inline>
+                  <wp:extent cx="152400" cy="152400"/>
+                  <wp:effectExtent b="0" l="0" r="0" t="0"/>
+                  <wp:docPr descr="" title="" id="44" name="Picture"/>
+                  <a:graphic>
+                    <a:graphicData uri="http://schemas.openxmlformats.org/drawingml/2006/picture">
+                      <pic:pic>
+                        <pic:nvPicPr>
+                          <pic:cNvPr descr="C:\Users\THEVEN~1\AppData\Local\Programs\Quarto\share\formats\docx\warning.png" id="45" name="Picture"/>
+                          <pic:cNvPicPr>
+                            <a:picLocks noChangeArrowheads="1" noChangeAspect="1"/>
+                          </pic:cNvPicPr>
+                        </pic:nvPicPr>
+                        <pic:blipFill>
+                          <a:blip r:embed="rId28"/>
+                          <a:stretch>
+                            <a:fillRect/>
+                          </a:stretch>
+                        </pic:blipFill>
+                        <pic:spPr bwMode="auto">
+                          <a:xfrm>
+                            <a:off x="0" y="0"/>
+                            <a:ext cx="152400" cy="152400"/>
+                          </a:xfrm>
+                          <a:prstGeom prst="rect">
+                            <a:avLst/>
+                          </a:prstGeom>
+                          <a:noFill/>
+                          <a:ln w="9525">
+                            <a:noFill/>
+                            <a:headEnd/>
+                            <a:tailEnd/>
+                          </a:ln>
+                        </pic:spPr>
+                      </pic:pic>
+                    </a:graphicData>
+                  </a:graphic>
+                </wp:inline>
+              </w:drawing>
+            </w:r>
+            <w:r>
+              <w:t xml:space="preserve"> </w:t>
+            </w:r>
+            <w:r>
+              <w:t xml:space="preserve"> </w:t>
+            </w:r>
+            <w:r>
+              <w:t xml:space="preserve">Liaison des frames en présence d’information incomplète</w:t>
+            </w:r>
+          </w:p>
+        </w:tc>
+      </w:tr>
+      <w:tr>
+        <w:trPr>
+          <w:cantSplit/>
+        </w:trPr>
+        <w:tc>
+          <w:tcPr>
+            <w:tcMar>
+              <w:top w:w="108" w:type="dxa"/>
+              <w:bottom w:w="108" w:type="dxa"/>
+            </w:tcMar>
+          </w:tcPr>
+          <w:p>
+            <w:pPr>
+              <w:pStyle w:val="BodyText"/>
+            </w:pPr>
+            <w:pPr>
+              <w:spacing w:before="16"/>
+            </w:pPr>
+            <w:r>
+              <w:t xml:space="preserve">La liaison de frames peut être problématique en présence d’informations incomplètes. Pour faire simple la liaison des frames permet de faire des appariements de type merge=1 et merge=3 (présence dans master seulement / présence dans master et using) mais ne permet pas de récupérer des informations présentes seulement dans la base using).</w:t>
+            </w:r>
+          </w:p>
+          <w:p>
+            <w:pPr>
+              <w:pStyle w:val="BodyText"/>
+            </w:pPr>
+            <w:r>
+              <w:t xml:space="preserve">Pour illustrer cela on va génére une nouvelle framme, de type individu période, avec une variable additionnelle</w:t>
+            </w:r>
+            <w:r>
+              <w:t xml:space="preserve"> </w:t>
+            </w:r>
+            <w:r>
+              <w:rPr>
+                <w:iCs/>
+                <w:i/>
+              </w:rPr>
+              <w:t xml:space="preserve">tvc</w:t>
+            </w:r>
+            <w:r>
+              <w:t xml:space="preserve">.</w:t>
+            </w:r>
+          </w:p>
+          <w:p>
+            <w:pPr>
+              <w:numPr>
+                <w:ilvl w:val="0"/>
+                <w:numId w:val="1012"/>
+              </w:numPr>
+              <w:pStyle w:val="Compact"/>
+            </w:pPr>
+            <w:r>
+              <w:t xml:space="preserve">Pour id= 1, on a pas d’information dans la frame</w:t>
+            </w:r>
+            <w:r>
+              <w:t xml:space="preserve"> </w:t>
+            </w:r>
+            <w:r>
+              <w:rPr>
+                <w:iCs/>
+                <w:i/>
+              </w:rPr>
+              <w:t xml:space="preserve">period_act</w:t>
+            </w:r>
+            <w:r>
+              <w:t xml:space="preserve"> </w:t>
+            </w:r>
+            <w:r>
+              <w:t xml:space="preserve">pour période=4</w:t>
+            </w:r>
+          </w:p>
+          <w:p>
+            <w:pPr>
+              <w:numPr>
+                <w:ilvl w:val="0"/>
+                <w:numId w:val="1012"/>
+              </w:numPr>
+              <w:pStyle w:val="Compact"/>
+            </w:pPr>
+            <w:r>
+              <w:t xml:space="preserve">Pour id= 2, on a pas d’information dans la frame</w:t>
+            </w:r>
+            <w:r>
+              <w:t xml:space="preserve"> </w:t>
+            </w:r>
+            <w:r>
+              <w:rPr>
+                <w:iCs/>
+                <w:i/>
+              </w:rPr>
+              <w:t xml:space="preserve">tvc</w:t>
+            </w:r>
+            <w:r>
+              <w:t xml:space="preserve"> </w:t>
+            </w:r>
+            <w:r>
+              <w:t xml:space="preserve">pour les périodes 3 et 4.</w:t>
+            </w:r>
+          </w:p>
+          <w:p>
+            <w:pPr>
+              <w:pStyle w:val="FirstParagraph"/>
+            </w:pPr>
+            <w:r>
+              <w:t xml:space="preserve">Création de la nouvelle frame (voir le .do, la compilation pour générer ce support complexifie un peu l’opération):</w:t>
+            </w:r>
+          </w:p>
+          <w:p>
+            <w:pPr>
+              <w:pStyle w:val="SourceCode"/>
+            </w:pPr>
+            <w:r>
+              <w:rPr>
+                <w:rStyle w:val="NormalTok"/>
+              </w:rPr>
+              <w:t xml:space="preserve">frame create tvc</w:t>
+            </w:r>
+            <w:r>
+              <w:br/>
+            </w:r>
+            <w:r>
+              <w:rPr>
+                <w:rStyle w:val="NormalTok"/>
+              </w:rPr>
+              <w:t xml:space="preserve">frame change tvc</w:t>
+            </w:r>
+            <w:r>
+              <w:br/>
+            </w:r>
+            <w:r>
+              <w:br/>
+            </w:r>
+            <w:r>
+              <w:br/>
+            </w:r>
+            <w:r>
+              <w:rPr>
+                <w:rStyle w:val="KeywordTok"/>
+              </w:rPr>
+              <w:t xml:space="preserve">clear</w:t>
+            </w:r>
+            <w:r>
+              <w:br/>
+            </w:r>
+            <w:r>
+              <w:rPr>
+                <w:rStyle w:val="NormalTok"/>
+              </w:rPr>
+              <w:t xml:space="preserve">input id périodes tvc </w:t>
+            </w:r>
+            <w:r>
+              <w:br/>
+            </w:r>
+            <w:r>
+              <w:rPr>
+                <w:rStyle w:val="NormalTok"/>
+              </w:rPr>
+              <w:t xml:space="preserve">1 1 0   </w:t>
+            </w:r>
+            <w:r>
+              <w:br/>
+            </w:r>
+            <w:r>
+              <w:rPr>
+                <w:rStyle w:val="NormalTok"/>
+              </w:rPr>
+              <w:t xml:space="preserve">1 2 0   </w:t>
+            </w:r>
+            <w:r>
+              <w:br/>
+            </w:r>
+            <w:r>
+              <w:rPr>
+                <w:rStyle w:val="NormalTok"/>
+              </w:rPr>
+              <w:t xml:space="preserve">1 3 1  </w:t>
+            </w:r>
+            <w:r>
+              <w:br/>
+            </w:r>
+            <w:r>
+              <w:rPr>
+                <w:rStyle w:val="NormalTok"/>
+              </w:rPr>
+              <w:t xml:space="preserve">1 4 0  </w:t>
+            </w:r>
+            <w:r>
+              <w:br/>
+            </w:r>
+            <w:r>
+              <w:rPr>
+                <w:rStyle w:val="NormalTok"/>
+              </w:rPr>
+              <w:t xml:space="preserve">2 1 1  </w:t>
+            </w:r>
+            <w:r>
+              <w:br/>
+            </w:r>
+            <w:r>
+              <w:rPr>
+                <w:rStyle w:val="NormalTok"/>
+              </w:rPr>
+              <w:t xml:space="preserve">2 2 0 </w:t>
+            </w:r>
+            <w:r>
+              <w:br/>
+            </w:r>
+            <w:r>
+              <w:rPr>
+                <w:rStyle w:val="KeywordTok"/>
+              </w:rPr>
+              <w:t xml:space="preserve">end</w:t>
+            </w:r>
+            <w:r>
+              <w:br/>
+            </w:r>
+            <w:r>
+              <w:br/>
+            </w:r>
+            <w:r>
+              <w:rPr>
+                <w:rStyle w:val="OtherTok"/>
+              </w:rPr>
+              <w:t xml:space="preserve">list</w:t>
+            </w:r>
+            <w:r>
+              <w:rPr>
+                <w:rStyle w:val="NormalTok"/>
+              </w:rPr>
+              <w:t xml:space="preserve"> </w:t>
+            </w:r>
+            <w:r>
+              <w:br/>
+            </w:r>
+            <w:r>
+              <w:br/>
+            </w:r>
+            <w:r>
+              <w:rPr>
+                <w:rStyle w:val="KeywordTok"/>
+              </w:rPr>
+              <w:t xml:space="preserve">save</w:t>
+            </w:r>
+            <w:r>
+              <w:rPr>
+                <w:rStyle w:val="NormalTok"/>
+              </w:rPr>
+              <w:t xml:space="preserve"> tvc, </w:t>
+            </w:r>
+            <w:r>
+              <w:rPr>
+                <w:rStyle w:val="KeywordTok"/>
+              </w:rPr>
+              <w:t xml:space="preserve">replace</w:t>
+            </w:r>
+            <w:r>
+              <w:br/>
+            </w:r>
+            <w:r>
+              <w:rPr>
+                <w:rStyle w:val="NormalTok"/>
+              </w:rPr>
+              <w:t xml:space="preserve">frame tvc: </w:t>
+            </w:r>
+            <w:r>
+              <w:rPr>
+                <w:rStyle w:val="KeywordTok"/>
+              </w:rPr>
+              <w:t xml:space="preserve">use</w:t>
+            </w:r>
+            <w:r>
+              <w:rPr>
+                <w:rStyle w:val="NormalTok"/>
+              </w:rPr>
+              <w:t xml:space="preserve"> tvc</w:t>
+            </w:r>
+          </w:p>
+          <w:p>
+            <w:pPr>
+              <w:pStyle w:val="SourceCode"/>
+            </w:pPr>
+            <w:r>
+              <w:br/>
+            </w:r>
+            <w:r>
+              <w:br/>
+            </w:r>
+            <w:r>
+              <w:rPr>
+                <w:rStyle w:val="VerbatimChar"/>
+              </w:rPr>
+              <w:t xml:space="preserve">     +---------------------+</w:t>
+            </w:r>
+            <w:r>
+              <w:br/>
+            </w:r>
+            <w:r>
+              <w:rPr>
+                <w:rStyle w:val="VerbatimChar"/>
+              </w:rPr>
+              <w:t xml:space="preserve">     | id   périodes   tvc |</w:t>
+            </w:r>
+            <w:r>
+              <w:br/>
+            </w:r>
+            <w:r>
+              <w:rPr>
+                <w:rStyle w:val="VerbatimChar"/>
+              </w:rPr>
+              <w:t xml:space="preserve">     |---------------------|</w:t>
+            </w:r>
+            <w:r>
+              <w:br/>
+            </w:r>
+            <w:r>
+              <w:rPr>
+                <w:rStyle w:val="VerbatimChar"/>
+              </w:rPr>
+              <w:t xml:space="preserve">  1. |  1          1     0 |</w:t>
+            </w:r>
+            <w:r>
+              <w:br/>
+            </w:r>
+            <w:r>
+              <w:rPr>
+                <w:rStyle w:val="VerbatimChar"/>
+              </w:rPr>
+              <w:t xml:space="preserve">  2. |  1          2     0 |</w:t>
+            </w:r>
+            <w:r>
+              <w:br/>
+            </w:r>
+            <w:r>
+              <w:rPr>
+                <w:rStyle w:val="VerbatimChar"/>
+              </w:rPr>
+              <w:t xml:space="preserve">  3. |  1          3     1 |</w:t>
+            </w:r>
+            <w:r>
+              <w:br/>
+            </w:r>
+            <w:r>
+              <w:rPr>
+                <w:rStyle w:val="VerbatimChar"/>
+              </w:rPr>
+              <w:t xml:space="preserve">  4. |  1          4     0 |</w:t>
+            </w:r>
+            <w:r>
+              <w:br/>
+            </w:r>
+            <w:r>
+              <w:rPr>
+                <w:rStyle w:val="VerbatimChar"/>
+              </w:rPr>
+              <w:t xml:space="preserve">  5. |  2          1     1 |</w:t>
+            </w:r>
+            <w:r>
+              <w:br/>
+            </w:r>
+            <w:r>
+              <w:rPr>
+                <w:rStyle w:val="VerbatimChar"/>
+              </w:rPr>
+              <w:t xml:space="preserve">     |---------------------|</w:t>
+            </w:r>
+            <w:r>
+              <w:br/>
+            </w:r>
+            <w:r>
+              <w:rPr>
+                <w:rStyle w:val="VerbatimChar"/>
+              </w:rPr>
+              <w:t xml:space="preserve">  6. |  2          2     0 |</w:t>
+            </w:r>
+            <w:r>
+              <w:br/>
+            </w:r>
+            <w:r>
+              <w:rPr>
+                <w:rStyle w:val="VerbatimChar"/>
+              </w:rPr>
+              <w:t xml:space="preserve">     +---------------------+</w:t>
+            </w:r>
+            <w:r>
+              <w:br/>
+            </w:r>
+            <w:r>
+              <w:rPr>
+                <w:rStyle w:val="VerbatimChar"/>
+              </w:rPr>
+              <w:t xml:space="preserve">file tvc.dta saved</w:t>
+            </w:r>
+          </w:p>
+          <w:p>
+            <w:pPr>
+              <w:pStyle w:val="FirstParagraph"/>
+            </w:pPr>
+            <w:r>
+              <w:t xml:space="preserve">Liaison des frames et récupération de la variable tvc dans</w:t>
+            </w:r>
+            <w:r>
+              <w:t xml:space="preserve"> </w:t>
+            </w:r>
+            <w:r>
+              <w:rPr>
+                <w:iCs/>
+                <w:i/>
+              </w:rPr>
+              <w:t xml:space="preserve">period_act</w:t>
+            </w:r>
+          </w:p>
+          <w:p>
+            <w:pPr>
+              <w:pStyle w:val="SourceCode"/>
+            </w:pPr>
+            <w:r>
+              <w:rPr>
+                <w:rStyle w:val="NormalTok"/>
+              </w:rPr>
+              <w:t xml:space="preserve">frame change period_act</w:t>
+            </w:r>
+            <w:r>
+              <w:br/>
+            </w:r>
+            <w:r>
+              <w:rPr>
+                <w:rStyle w:val="NormalTok"/>
+              </w:rPr>
+              <w:t xml:space="preserve">frlink 1:1 id périodes, frame(tvc) </w:t>
+            </w:r>
+            <w:r>
+              <w:rPr>
+                <w:rStyle w:val="KeywordTok"/>
+              </w:rPr>
+              <w:t xml:space="preserve">gen</w:t>
+            </w:r>
+            <w:r>
+              <w:rPr>
+                <w:rStyle w:val="NormalTok"/>
+              </w:rPr>
+              <w:t xml:space="preserve">(link2)</w:t>
+            </w:r>
+            <w:r>
+              <w:br/>
+            </w:r>
+            <w:r>
+              <w:br/>
+            </w:r>
+            <w:r>
+              <w:rPr>
+                <w:rStyle w:val="NormalTok"/>
+              </w:rPr>
+              <w:t xml:space="preserve">frget tvc, from(link2)</w:t>
+            </w:r>
+            <w:r>
+              <w:br/>
+            </w:r>
+            <w:r>
+              <w:br/>
+            </w:r>
+            <w:r>
+              <w:rPr>
+                <w:rStyle w:val="OtherTok"/>
+              </w:rPr>
+              <w:t xml:space="preserve">list</w:t>
+            </w:r>
+          </w:p>
+          <w:p>
+            <w:pPr>
+              <w:pStyle w:val="SourceCode"/>
+            </w:pPr>
+            <w:r>
+              <w:rPr>
+                <w:rStyle w:val="VerbatimChar"/>
+              </w:rPr>
+              <w:t xml:space="preserve">(2 observations in frame period_act unmatched)</w:t>
+            </w:r>
+            <w:r>
+              <w:br/>
+            </w:r>
+            <w:r>
+              <w:rPr>
+                <w:rStyle w:val="VerbatimChar"/>
+              </w:rPr>
+              <w:t xml:space="preserve">(2 missing values generated)</w:t>
+            </w:r>
+            <w:r>
+              <w:br/>
+            </w:r>
+            <w:r>
+              <w:rPr>
+                <w:rStyle w:val="VerbatimChar"/>
+              </w:rPr>
+              <w:t xml:space="preserve">(1 variable copied from linked frame)</w:t>
+            </w:r>
+            <w:r>
+              <w:br/>
+            </w:r>
+            <w:r>
+              <w:br/>
+            </w:r>
+            <w:r>
+              <w:rPr>
+                <w:rStyle w:val="VerbatimChar"/>
+              </w:rPr>
+              <w:t xml:space="preserve">     +-------------------------------------------------------+</w:t>
+            </w:r>
+            <w:r>
+              <w:br/>
+            </w:r>
+            <w:r>
+              <w:rPr>
+                <w:rStyle w:val="VerbatimChar"/>
+              </w:rPr>
+              <w:t xml:space="preserve">     | id   périodes   Activité    sexe   link   link2   tvc |</w:t>
+            </w:r>
+            <w:r>
+              <w:br/>
+            </w:r>
+            <w:r>
+              <w:rPr>
+                <w:rStyle w:val="VerbatimChar"/>
+              </w:rPr>
+              <w:t xml:space="preserve">     |-------------------------------------------------------|</w:t>
+            </w:r>
+            <w:r>
+              <w:br/>
+            </w:r>
+            <w:r>
+              <w:rPr>
+                <w:rStyle w:val="VerbatimChar"/>
+              </w:rPr>
+              <w:t xml:space="preserve">  1. |  1          1     Emploi   Homme      1       1     0 |</w:t>
+            </w:r>
+            <w:r>
+              <w:br/>
+            </w:r>
+            <w:r>
+              <w:rPr>
+                <w:rStyle w:val="VerbatimChar"/>
+              </w:rPr>
+              <w:t xml:space="preserve">  2. |  1          2     Emploi   Homme      1       2     0 |</w:t>
+            </w:r>
+            <w:r>
+              <w:br/>
+            </w:r>
+            <w:r>
+              <w:rPr>
+                <w:rStyle w:val="VerbatimChar"/>
+              </w:rPr>
+              <w:t xml:space="preserve">  3. |  1          3    Chômage   Homme      1       3     1 |</w:t>
+            </w:r>
+            <w:r>
+              <w:br/>
+            </w:r>
+            <w:r>
+              <w:rPr>
+                <w:rStyle w:val="VerbatimChar"/>
+              </w:rPr>
+              <w:t xml:space="preserve">  4. |  2          1    Chômage   Femme      2       5     1 |</w:t>
+            </w:r>
+            <w:r>
+              <w:br/>
+            </w:r>
+            <w:r>
+              <w:rPr>
+                <w:rStyle w:val="VerbatimChar"/>
+              </w:rPr>
+              <w:t xml:space="preserve">  5. |  2          2    Chômage   Femme      2       6     0 |</w:t>
+            </w:r>
+            <w:r>
+              <w:br/>
+            </w:r>
+            <w:r>
+              <w:rPr>
+                <w:rStyle w:val="VerbatimChar"/>
+              </w:rPr>
+              <w:t xml:space="preserve">     |-------------------------------------------------------|</w:t>
+            </w:r>
+            <w:r>
+              <w:br/>
+            </w:r>
+            <w:r>
+              <w:rPr>
+                <w:rStyle w:val="VerbatimChar"/>
+              </w:rPr>
+              <w:t xml:space="preserve">  6. |  2          3     Emploi   Femme      2       .     . |</w:t>
+            </w:r>
+            <w:r>
+              <w:br/>
+            </w:r>
+            <w:r>
+              <w:rPr>
+                <w:rStyle w:val="VerbatimChar"/>
+              </w:rPr>
+              <w:t xml:space="preserve">  7. |  2          4    Chômage   Femme      2       .     . |</w:t>
+            </w:r>
+            <w:r>
+              <w:br/>
+            </w:r>
+            <w:r>
+              <w:rPr>
+                <w:rStyle w:val="VerbatimChar"/>
+              </w:rPr>
+              <w:t xml:space="preserve">     +-------------------------------------------------------+</w:t>
+            </w:r>
+          </w:p>
+          <w:p>
+            <w:pPr>
+              <w:pStyle w:val="FirstParagraph"/>
+            </w:pPr>
+            <w:r>
+              <w:t xml:space="preserve">On voit bien que la valeur de tvc pour id=1 et périodes=4 n’a pas été importée (_merge=2 dans un appariement classique). En revanche, pour id=2 on voit bien que l’information était incomplète dans la base tvc pour les périodes 3 et 4.</w:t>
+            </w:r>
+          </w:p>
+          <w:p>
+            <w:pPr>
+              <w:pStyle w:val="BodyText"/>
+            </w:pPr>
+            <w:r>
+              <w:t xml:space="preserve">Avec un merge classique (on suppose que</w:t>
+            </w:r>
+            <w:r>
+              <w:t xml:space="preserve"> </w:t>
+            </w:r>
+            <w:r>
+              <w:rPr>
+                <w:iCs/>
+                <w:i/>
+              </w:rPr>
+              <w:t xml:space="preserve">period_act</w:t>
+            </w:r>
+            <w:r>
+              <w:t xml:space="preserve"> </w:t>
+            </w:r>
+            <w:r>
+              <w:t xml:space="preserve">n’a pas été appariée à</w:t>
+            </w:r>
+            <w:r>
+              <w:t xml:space="preserve"> </w:t>
+            </w:r>
+            <w:r>
+              <w:rPr>
+                <w:iCs/>
+                <w:i/>
+              </w:rPr>
+              <w:t xml:space="preserve">sexe</w:t>
+            </w:r>
+            <w:r>
+              <w:t xml:space="preserve">):</w:t>
+            </w:r>
+          </w:p>
+          <w:p>
+            <w:pPr>
+              <w:pStyle w:val="SourceCode"/>
+            </w:pPr>
+            <w:r>
+              <w:rPr>
+                <w:rStyle w:val="KeywordTok"/>
+              </w:rPr>
+              <w:t xml:space="preserve">use</w:t>
+            </w:r>
+            <w:r>
+              <w:rPr>
+                <w:rStyle w:val="NormalTok"/>
+              </w:rPr>
+              <w:t xml:space="preserve"> tvc, </w:t>
+            </w:r>
+            <w:r>
+              <w:rPr>
+                <w:rStyle w:val="KeywordTok"/>
+              </w:rPr>
+              <w:t xml:space="preserve">clear</w:t>
+            </w:r>
+            <w:r>
+              <w:br/>
+            </w:r>
+            <w:r>
+              <w:rPr>
+                <w:rStyle w:val="KeywordTok"/>
+              </w:rPr>
+              <w:t xml:space="preserve">sort</w:t>
+            </w:r>
+            <w:r>
+              <w:rPr>
+                <w:rStyle w:val="NormalTok"/>
+              </w:rPr>
+              <w:t xml:space="preserve"> id périodes</w:t>
+            </w:r>
+            <w:r>
+              <w:br/>
+            </w:r>
+            <w:r>
+              <w:rPr>
+                <w:rStyle w:val="KeywordTok"/>
+              </w:rPr>
+              <w:t xml:space="preserve">save</w:t>
+            </w:r>
+            <w:r>
+              <w:rPr>
+                <w:rStyle w:val="NormalTok"/>
+              </w:rPr>
+              <w:t xml:space="preserve"> tvc, </w:t>
+            </w:r>
+            <w:r>
+              <w:rPr>
+                <w:rStyle w:val="KeywordTok"/>
+              </w:rPr>
+              <w:t xml:space="preserve">replace</w:t>
+            </w:r>
+            <w:r>
+              <w:br/>
+            </w:r>
+            <w:r>
+              <w:rPr>
+                <w:rStyle w:val="KeywordTok"/>
+              </w:rPr>
+              <w:t xml:space="preserve">use</w:t>
+            </w:r>
+            <w:r>
+              <w:rPr>
+                <w:rStyle w:val="NormalTok"/>
+              </w:rPr>
+              <w:t xml:space="preserve"> period_act, </w:t>
+            </w:r>
+            <w:r>
+              <w:rPr>
+                <w:rStyle w:val="KeywordTok"/>
+              </w:rPr>
+              <w:t xml:space="preserve">clear</w:t>
+            </w:r>
+            <w:r>
+              <w:br/>
+            </w:r>
+            <w:r>
+              <w:rPr>
+                <w:rStyle w:val="KeywordTok"/>
+              </w:rPr>
+              <w:t xml:space="preserve">sort</w:t>
+            </w:r>
+            <w:r>
+              <w:rPr>
+                <w:rStyle w:val="NormalTok"/>
+              </w:rPr>
+              <w:t xml:space="preserve"> id périodes</w:t>
+            </w:r>
+            <w:r>
+              <w:br/>
+            </w:r>
+            <w:r>
+              <w:rPr>
+                <w:rStyle w:val="KeywordTok"/>
+              </w:rPr>
+              <w:t xml:space="preserve">merge</w:t>
+            </w:r>
+            <w:r>
+              <w:rPr>
+                <w:rStyle w:val="NormalTok"/>
+              </w:rPr>
+              <w:t xml:space="preserve"> 1:1 id périodes </w:t>
+            </w:r>
+            <w:r>
+              <w:rPr>
+                <w:rStyle w:val="KeywordTok"/>
+              </w:rPr>
+              <w:t xml:space="preserve">using</w:t>
+            </w:r>
+            <w:r>
+              <w:rPr>
+                <w:rStyle w:val="NormalTok"/>
+              </w:rPr>
+              <w:t xml:space="preserve"> tvc</w:t>
+            </w:r>
+            <w:r>
+              <w:br/>
+            </w:r>
+            <w:r>
+              <w:rPr>
+                <w:rStyle w:val="KeywordTok"/>
+              </w:rPr>
+              <w:t xml:space="preserve">sort</w:t>
+            </w:r>
+            <w:r>
+              <w:rPr>
+                <w:rStyle w:val="NormalTok"/>
+              </w:rPr>
+              <w:t xml:space="preserve"> id périodes</w:t>
+            </w:r>
+            <w:r>
+              <w:br/>
+            </w:r>
+            <w:r>
+              <w:rPr>
+                <w:rStyle w:val="OtherTok"/>
+              </w:rPr>
+              <w:t xml:space="preserve">list</w:t>
+            </w:r>
+          </w:p>
+          <w:p>
+            <w:pPr>
+              <w:pStyle w:val="SourceCode"/>
+            </w:pPr>
+            <w:r>
+              <w:rPr>
+                <w:rStyle w:val="VerbatimChar"/>
+              </w:rPr>
+              <w:t xml:space="preserve">file tvc.dta saved</w:t>
+            </w:r>
+            <w:r>
+              <w:br/>
+            </w:r>
+            <w:r>
+              <w:br/>
+            </w:r>
+            <w:r>
+              <w:rPr>
+                <w:rStyle w:val="VerbatimChar"/>
+              </w:rPr>
+              <w:t xml:space="preserve">    Result                      Number of obs</w:t>
+            </w:r>
+            <w:r>
+              <w:br/>
+            </w:r>
+            <w:r>
+              <w:rPr>
+                <w:rStyle w:val="VerbatimChar"/>
+              </w:rPr>
+              <w:t xml:space="preserve">    -----------------------------------------</w:t>
+            </w:r>
+            <w:r>
+              <w:br/>
+            </w:r>
+            <w:r>
+              <w:rPr>
+                <w:rStyle w:val="VerbatimChar"/>
+              </w:rPr>
+              <w:t xml:space="preserve">    Not matched                             3</w:t>
+            </w:r>
+            <w:r>
+              <w:br/>
+            </w:r>
+            <w:r>
+              <w:rPr>
+                <w:rStyle w:val="VerbatimChar"/>
+              </w:rPr>
+              <w:t xml:space="preserve">        from master                         2  (_merge==1)</w:t>
+            </w:r>
+            <w:r>
+              <w:br/>
+            </w:r>
+            <w:r>
+              <w:rPr>
+                <w:rStyle w:val="VerbatimChar"/>
+              </w:rPr>
+              <w:t xml:space="preserve">        from using                          1  (_merge==2)</w:t>
+            </w:r>
+            <w:r>
+              <w:br/>
+            </w:r>
+            <w:r>
+              <w:br/>
+            </w:r>
+            <w:r>
+              <w:rPr>
+                <w:rStyle w:val="VerbatimChar"/>
+              </w:rPr>
+              <w:t xml:space="preserve">    Matched                                 5  (_merge==3)</w:t>
+            </w:r>
+            <w:r>
+              <w:br/>
+            </w:r>
+            <w:r>
+              <w:rPr>
+                <w:rStyle w:val="VerbatimChar"/>
+              </w:rPr>
+              <w:t xml:space="preserve">    -----------------------------------------</w:t>
+            </w:r>
+            <w:r>
+              <w:br/>
+            </w:r>
+            <w:r>
+              <w:br/>
+            </w:r>
+            <w:r>
+              <w:rPr>
+                <w:rStyle w:val="VerbatimChar"/>
+              </w:rPr>
+              <w:t xml:space="preserve">     +--------------------------------------------------+</w:t>
+            </w:r>
+            <w:r>
+              <w:br/>
+            </w:r>
+            <w:r>
+              <w:rPr>
+                <w:rStyle w:val="VerbatimChar"/>
+              </w:rPr>
+              <w:t xml:space="preserve">     | id   périodes   Activité   tvc            _merge |</w:t>
+            </w:r>
+            <w:r>
+              <w:br/>
+            </w:r>
+            <w:r>
+              <w:rPr>
+                <w:rStyle w:val="VerbatimChar"/>
+              </w:rPr>
+              <w:t xml:space="preserve">     |--------------------------------------------------|</w:t>
+            </w:r>
+            <w:r>
+              <w:br/>
+            </w:r>
+            <w:r>
+              <w:rPr>
+                <w:rStyle w:val="VerbatimChar"/>
+              </w:rPr>
+              <w:t xml:space="preserve">  1. |  1          1     Emploi     0       Matched (3) |</w:t>
+            </w:r>
+            <w:r>
+              <w:br/>
+            </w:r>
+            <w:r>
+              <w:rPr>
+                <w:rStyle w:val="VerbatimChar"/>
+              </w:rPr>
+              <w:t xml:space="preserve">  2. |  1          2     Emploi     0       Matched (3) |</w:t>
+            </w:r>
+            <w:r>
+              <w:br/>
+            </w:r>
+            <w:r>
+              <w:rPr>
+                <w:rStyle w:val="VerbatimChar"/>
+              </w:rPr>
+              <w:t xml:space="preserve">  3. |  1          3    Chômage     1       Matched (3) |</w:t>
+            </w:r>
+            <w:r>
+              <w:br/>
+            </w:r>
+            <w:r>
+              <w:rPr>
+                <w:rStyle w:val="VerbatimChar"/>
+              </w:rPr>
+              <w:t xml:space="preserve">  4. |  1          4                0    Using only (2) |</w:t>
+            </w:r>
+            <w:r>
+              <w:br/>
+            </w:r>
+            <w:r>
+              <w:rPr>
+                <w:rStyle w:val="VerbatimChar"/>
+              </w:rPr>
+              <w:t xml:space="preserve">  5. |  2          1    Chômage     1       Matched (3) |</w:t>
+            </w:r>
+            <w:r>
+              <w:br/>
+            </w:r>
+            <w:r>
+              <w:rPr>
+                <w:rStyle w:val="VerbatimChar"/>
+              </w:rPr>
+              <w:t xml:space="preserve">     |--------------------------------------------------|</w:t>
+            </w:r>
+            <w:r>
+              <w:br/>
+            </w:r>
+            <w:r>
+              <w:rPr>
+                <w:rStyle w:val="VerbatimChar"/>
+              </w:rPr>
+              <w:t xml:space="preserve">  6. |  2          2    Chômage     0       Matched (3) |</w:t>
+            </w:r>
+            <w:r>
+              <w:br/>
+            </w:r>
+            <w:r>
+              <w:rPr>
+                <w:rStyle w:val="VerbatimChar"/>
+              </w:rPr>
+              <w:t xml:space="preserve">  7. |  2          3     Emploi     .   Master only (1) |</w:t>
+            </w:r>
+            <w:r>
+              <w:br/>
+            </w:r>
+            <w:r>
+              <w:rPr>
+                <w:rStyle w:val="VerbatimChar"/>
+              </w:rPr>
+              <w:t xml:space="preserve">  8. |  2          4    Chômage     .   Master only (1) |</w:t>
+            </w:r>
+            <w:r>
+              <w:br/>
+            </w:r>
+            <w:r>
+              <w:rPr>
+                <w:rStyle w:val="VerbatimChar"/>
+              </w:rPr>
+              <w:t xml:space="preserve">     +--------------------------------------------------+</w:t>
+            </w:r>
+          </w:p>
+          <w:p>
+            <w:pPr>
+              <w:pStyle w:val="FirstParagraph"/>
+            </w:pPr>
+            <w:pPr>
+              <w:spacing w:after="16"/>
+            </w:pPr>
+            <w:r>
+              <w:t xml:space="preserve">On a bien ici l’ajout de l’information correspondant à _merge=2 (</w:t>
+            </w:r>
+            <w:r>
+              <w:rPr>
+                <w:iCs/>
+                <w:i/>
+              </w:rPr>
+              <w:t xml:space="preserve">Using only</w:t>
+            </w:r>
+            <w:r>
+              <w:t xml:space="preserve">)</w:t>
+            </w:r>
+          </w:p>
+        </w:tc>
+      </w:tr>
+    </w:tbl>
+    <w:p>
+      <w:pPr>
+        <w:pStyle w:val="BodyText"/>
+      </w:pPr>
+      <w:r>
+        <w:t xml:space="preserve">[05-07-2023]</w:t>
+      </w:r>
+    </w:p>
+    <w:bookmarkEnd w:id="46"/>
+    <w:bookmarkEnd w:id="47"/>
+    <w:bookmarkEnd w:id="48"/>
     <w:sectPr/>
   </w:body>
 </w:document>
@@ -4998,6 +6831,15 @@
     <w:abstractNumId w:val="991"/>
   </w:num>
   <w:num w:numId="1009">
+    <w:abstractNumId w:val="991"/>
+  </w:num>
+  <w:num w:numId="1010">
+    <w:abstractNumId w:val="991"/>
+  </w:num>
+  <w:num w:numId="1011">
+    <w:abstractNumId w:val="991"/>
+  </w:num>
+  <w:num w:numId="1012">
     <w:abstractNumId w:val="991"/>
   </w:num>
 </w:numbering>

</xml_diff>